<commit_message>
lesson 495 - vocab and homework
</commit_message>
<xml_diff>
--- a/english_via_skype/solutions/doc/lesson_493_War and peace_edit.docx
+++ b/english_via_skype/solutions/doc/lesson_493_War and peace_edit.docx
@@ -427,29 +427,156 @@
           <w:szCs w:val="28"/>
           <w:lang w:val="en-US"/>
         </w:rPr>
-        <w:t xml:space="preserve">, fragile, </w:t>
-      </w:r>
-      <w:r>
-        <w:rPr>
-          <w:rFonts w:ascii="Times New Roman" w:hAnsi="Times New Roman" w:cs="Times New Roman"/>
-          <w:b/>
-          <w:bCs/>
-          <w:sz w:val="28"/>
-          <w:szCs w:val="28"/>
-          <w:lang w:val="en-US"/>
-        </w:rPr>
-        <w:t>desert, flee, peacekeeping, invaded</w:t>
-      </w:r>
-      <w:r>
-        <w:rPr>
-          <w:rFonts w:ascii="Times New Roman" w:hAnsi="Times New Roman" w:cs="Times New Roman"/>
-          <w:b/>
-          <w:bCs/>
-          <w:sz w:val="28"/>
-          <w:szCs w:val="28"/>
-          <w:lang w:val="en-US"/>
-        </w:rPr>
-        <w:t xml:space="preserve">, surgical , pinpoint, toll, </w:t>
+        <w:t xml:space="preserve">, </w:t>
+      </w:r>
+      <w:r>
+        <w:rPr>
+          <w:rFonts w:ascii="Times New Roman" w:hAnsi="Times New Roman" w:cs="Times New Roman"/>
+          <w:bCs/>
+          <w:sz w:val="28"/>
+          <w:szCs w:val="28"/>
+          <w:lang w:val="en-US"/>
+        </w:rPr>
+        <w:t>fragile</w:t>
+      </w:r>
+      <w:r>
+        <w:rPr>
+          <w:rFonts w:ascii="Times New Roman" w:hAnsi="Times New Roman" w:cs="Times New Roman"/>
+          <w:b/>
+          <w:bCs/>
+          <w:sz w:val="28"/>
+          <w:szCs w:val="28"/>
+          <w:lang w:val="en-US"/>
+        </w:rPr>
+        <w:t xml:space="preserve">, </w:t>
+      </w:r>
+      <w:r>
+        <w:rPr>
+          <w:rFonts w:ascii="Times New Roman" w:hAnsi="Times New Roman" w:cs="Times New Roman"/>
+          <w:bCs/>
+          <w:sz w:val="28"/>
+          <w:szCs w:val="28"/>
+          <w:lang w:val="en-US"/>
+        </w:rPr>
+        <w:t>desert</w:t>
+      </w:r>
+      <w:r>
+        <w:rPr>
+          <w:rFonts w:ascii="Times New Roman" w:hAnsi="Times New Roman" w:cs="Times New Roman"/>
+          <w:b/>
+          <w:bCs/>
+          <w:sz w:val="28"/>
+          <w:szCs w:val="28"/>
+          <w:lang w:val="en-US"/>
+        </w:rPr>
+        <w:t xml:space="preserve">, </w:t>
+      </w:r>
+      <w:r>
+        <w:rPr>
+          <w:rFonts w:ascii="Times New Roman" w:hAnsi="Times New Roman" w:cs="Times New Roman"/>
+          <w:bCs/>
+          <w:sz w:val="28"/>
+          <w:szCs w:val="28"/>
+          <w:lang w:val="en-US"/>
+        </w:rPr>
+        <w:t>flee</w:t>
+      </w:r>
+      <w:r>
+        <w:rPr>
+          <w:rFonts w:ascii="Times New Roman" w:hAnsi="Times New Roman" w:cs="Times New Roman"/>
+          <w:b/>
+          <w:bCs/>
+          <w:sz w:val="28"/>
+          <w:szCs w:val="28"/>
+          <w:lang w:val="en-US"/>
+        </w:rPr>
+        <w:t xml:space="preserve">, </w:t>
+      </w:r>
+      <w:bookmarkStart w:id="0" w:name="_GoBack"/>
+      <w:r>
+        <w:rPr>
+          <w:rFonts w:ascii="Times New Roman" w:hAnsi="Times New Roman" w:cs="Times New Roman"/>
+          <w:bCs/>
+          <w:sz w:val="28"/>
+          <w:szCs w:val="28"/>
+          <w:lang w:val="en-US"/>
+        </w:rPr>
+        <w:t>peacekeeping</w:t>
+      </w:r>
+      <w:bookmarkEnd w:id="0"/>
+      <w:r>
+        <w:rPr>
+          <w:rFonts w:ascii="Times New Roman" w:hAnsi="Times New Roman" w:cs="Times New Roman"/>
+          <w:b/>
+          <w:bCs/>
+          <w:sz w:val="28"/>
+          <w:szCs w:val="28"/>
+          <w:lang w:val="en-US"/>
+        </w:rPr>
+        <w:t xml:space="preserve">, </w:t>
+      </w:r>
+      <w:r>
+        <w:rPr>
+          <w:rFonts w:ascii="Times New Roman" w:hAnsi="Times New Roman" w:cs="Times New Roman"/>
+          <w:bCs/>
+          <w:sz w:val="28"/>
+          <w:szCs w:val="28"/>
+          <w:lang w:val="en-US"/>
+        </w:rPr>
+        <w:t>invaded</w:t>
+      </w:r>
+      <w:r>
+        <w:rPr>
+          <w:rFonts w:ascii="Times New Roman" w:hAnsi="Times New Roman" w:cs="Times New Roman"/>
+          <w:b/>
+          <w:bCs/>
+          <w:sz w:val="28"/>
+          <w:szCs w:val="28"/>
+          <w:lang w:val="en-US"/>
+        </w:rPr>
+        <w:t xml:space="preserve">, surgical , </w:t>
+      </w:r>
+      <w:r>
+        <w:rPr>
+          <w:rFonts w:ascii="Times New Roman" w:hAnsi="Times New Roman" w:cs="Times New Roman"/>
+          <w:bCs/>
+          <w:sz w:val="28"/>
+          <w:szCs w:val="28"/>
+          <w:lang w:val="en-US"/>
+        </w:rPr>
+        <w:t>pinpoint</w:t>
+      </w:r>
+      <w:r>
+        <w:rPr>
+          <w:rFonts w:ascii="Times New Roman" w:hAnsi="Times New Roman" w:cs="Times New Roman"/>
+          <w:b/>
+          <w:bCs/>
+          <w:sz w:val="28"/>
+          <w:szCs w:val="28"/>
+          <w:lang w:val="en-US"/>
+        </w:rPr>
+        <w:t xml:space="preserve">, </w:t>
+      </w:r>
+      <w:r>
+        <w:rPr>
+          <w:rFonts w:ascii="Times New Roman" w:hAnsi="Times New Roman" w:cs="Times New Roman"/>
+          <w:bCs/>
+          <w:sz w:val="28"/>
+          <w:szCs w:val="28"/>
+          <w:lang w:val="en-US"/>
+        </w:rPr>
+        <w:t>toll</w:t>
+      </w:r>
+      <w:r>
+        <w:rPr>
+          <w:rFonts w:ascii="Times New Roman" w:hAnsi="Times New Roman" w:cs="Times New Roman"/>
+          <w:b/>
+          <w:bCs/>
+          <w:sz w:val="28"/>
+          <w:szCs w:val="28"/>
+          <w:lang w:val="en-US"/>
+        </w:rPr>
+        <w:t xml:space="preserve">, </w:t>
       </w:r>
     </w:p>
     <w:p>
@@ -497,7 +624,51 @@
           <w:szCs w:val="28"/>
           <w:lang w:val="en-US"/>
         </w:rPr>
-        <w:t>Due to war conflict a lot of people ………………………their hometowns and …………………..to neighboring countries</w:t>
+        <w:t>Due to war conflict a lot of people …</w:t>
+      </w:r>
+      <w:r>
+        <w:rPr>
+          <w:rFonts w:ascii="Times New Roman" w:hAnsi="Times New Roman" w:cs="Times New Roman"/>
+          <w:b/>
+          <w:bCs/>
+          <w:sz w:val="28"/>
+          <w:szCs w:val="28"/>
+          <w:lang w:val="en-US"/>
+        </w:rPr>
+        <w:t>desert</w:t>
+      </w:r>
+      <w:r>
+        <w:rPr>
+          <w:rFonts w:ascii="Times New Roman" w:hAnsi="Times New Roman" w:cs="Times New Roman"/>
+          <w:b/>
+          <w:bCs/>
+          <w:sz w:val="28"/>
+          <w:szCs w:val="28"/>
+          <w:lang w:val="en-US"/>
+        </w:rPr>
+        <w:t>……………………their hometowns and …</w:t>
+      </w:r>
+      <w:r>
+        <w:rPr>
+          <w:rFonts w:ascii="Times New Roman" w:hAnsi="Times New Roman" w:cs="Times New Roman"/>
+          <w:b/>
+          <w:bCs/>
+          <w:sz w:val="28"/>
+          <w:szCs w:val="28"/>
+          <w:lang w:val="en-US"/>
+        </w:rPr>
+        <w:t>flee</w:t>
+      </w:r>
+      <w:r>
+        <w:rPr>
+          <w:rFonts w:ascii="Times New Roman" w:hAnsi="Times New Roman" w:cs="Times New Roman"/>
+          <w:b/>
+          <w:bCs/>
+          <w:sz w:val="28"/>
+          <w:szCs w:val="28"/>
+          <w:lang w:val="en-US"/>
+        </w:rPr>
+        <w:t>………………..to neighboring countries</w:t>
       </w:r>
     </w:p>
     <w:p>
@@ -561,34 +732,29 @@
           <w:szCs w:val="28"/>
           <w:lang w:val="en-US"/>
         </w:rPr>
-        <w:t>Ukraine has been ………………………….by Russian troops</w:t>
-      </w:r>
-    </w:p>
-    <w:p>
-      <w:pPr>
-        <w:autoSpaceDE w:val="0"/>
-        <w:autoSpaceDN w:val="0"/>
-        <w:adjustRightInd w:val="0"/>
-        <w:spacing w:after="0" w:line="240" w:lineRule="auto"/>
-        <w:rPr>
-          <w:rFonts w:ascii="Times New Roman" w:hAnsi="Times New Roman" w:cs="Times New Roman"/>
-          <w:b/>
-          <w:bCs/>
-          <w:sz w:val="28"/>
-          <w:szCs w:val="28"/>
-          <w:lang w:val="en-US"/>
-        </w:rPr>
-      </w:pPr>
-      <w:r>
-        <w:rPr>
-          <w:rFonts w:ascii="Times New Roman" w:hAnsi="Times New Roman" w:cs="Times New Roman"/>
-          <w:b/>
-          <w:bCs/>
-          <w:sz w:val="28"/>
-          <w:szCs w:val="28"/>
-          <w:lang w:val="en-US"/>
-        </w:rPr>
-        <w:t>…………………………….forces entered Ukrainian area</w:t>
+        <w:t>Ukraine has been …</w:t>
+      </w:r>
+      <w:r>
+        <w:rPr>
+          <w:rFonts w:ascii="Times New Roman" w:hAnsi="Times New Roman" w:cs="Times New Roman"/>
+          <w:b/>
+          <w:bCs/>
+          <w:sz w:val="28"/>
+          <w:szCs w:val="28"/>
+          <w:lang w:val="en-US"/>
+        </w:rPr>
+        <w:t>invaded</w:t>
+      </w:r>
+      <w:r>
+        <w:rPr>
+          <w:rFonts w:ascii="Times New Roman" w:hAnsi="Times New Roman" w:cs="Times New Roman"/>
+          <w:b/>
+          <w:bCs/>
+          <w:sz w:val="28"/>
+          <w:szCs w:val="28"/>
+          <w:lang w:val="en-US"/>
+        </w:rPr>
+        <w:t>……………………….by Russian troops</w:t>
       </w:r>
     </w:p>
     <w:p>
@@ -620,122 +786,29 @@
           <w:szCs w:val="28"/>
           <w:lang w:val="en-US"/>
         </w:rPr>
-        <w:t xml:space="preserve">Bombarding </w:t>
-      </w:r>
-      <w:r>
-        <w:rPr>
-          <w:rFonts w:ascii="Times New Roman" w:hAnsi="Times New Roman" w:cs="Times New Roman"/>
-          <w:b/>
-          <w:bCs/>
-          <w:sz w:val="28"/>
-          <w:szCs w:val="28"/>
-          <w:lang w:val="en-US"/>
-        </w:rPr>
-        <w:t>occurred to be ………………………</w:t>
-      </w:r>
-      <w:r>
-        <w:rPr>
-          <w:rFonts w:ascii="Times New Roman" w:hAnsi="Times New Roman" w:cs="Times New Roman"/>
-          <w:b/>
-          <w:bCs/>
-          <w:sz w:val="28"/>
-          <w:szCs w:val="28"/>
-          <w:lang w:val="en-US"/>
-        </w:rPr>
-        <w:t>as air strikes missed the hot-bed of terrorists</w:t>
-      </w:r>
-    </w:p>
-    <w:p>
-      <w:pPr>
-        <w:autoSpaceDE w:val="0"/>
-        <w:autoSpaceDN w:val="0"/>
-        <w:adjustRightInd w:val="0"/>
-        <w:spacing w:after="0" w:line="240" w:lineRule="auto"/>
-        <w:rPr>
-          <w:rFonts w:ascii="Times New Roman" w:hAnsi="Times New Roman" w:cs="Times New Roman"/>
-          <w:b/>
-          <w:bCs/>
-          <w:sz w:val="28"/>
-          <w:szCs w:val="28"/>
-          <w:lang w:val="en-US"/>
-        </w:rPr>
-      </w:pPr>
-    </w:p>
-    <w:p>
-      <w:pPr>
-        <w:pStyle w:val="Akapitzlist"/>
-        <w:numPr>
-          <w:ilvl w:val="0"/>
-          <w:numId w:val="1"/>
-        </w:numPr>
-        <w:rPr>
-          <w:rFonts w:ascii="Times New Roman" w:hAnsi="Times New Roman" w:cs="Times New Roman"/>
-          <w:sz w:val="28"/>
-          <w:szCs w:val="28"/>
-          <w:lang w:val="en-US"/>
-        </w:rPr>
-      </w:pPr>
-      <w:r>
-        <w:rPr>
-          <w:rFonts w:ascii="Times New Roman" w:hAnsi="Times New Roman" w:cs="Times New Roman"/>
-          <w:sz w:val="28"/>
-          <w:szCs w:val="28"/>
-          <w:lang w:val="en-US"/>
-        </w:rPr>
-        <w:t xml:space="preserve">War in Syria and Iraq has taken a heavy </w:t>
-      </w:r>
-      <w:r>
-        <w:rPr>
-          <w:rFonts w:ascii="Times New Roman" w:hAnsi="Times New Roman" w:cs="Times New Roman"/>
-          <w:b/>
-          <w:sz w:val="28"/>
-          <w:szCs w:val="28"/>
-          <w:lang w:val="en-US"/>
-        </w:rPr>
-        <w:t>………………….</w:t>
-      </w:r>
-    </w:p>
-    <w:p>
-      <w:pPr>
-        <w:pStyle w:val="Akapitzlist"/>
-        <w:numPr>
-          <w:ilvl w:val="0"/>
-          <w:numId w:val="1"/>
-        </w:numPr>
-        <w:rPr>
-          <w:rFonts w:ascii="Times New Roman" w:hAnsi="Times New Roman" w:cs="Times New Roman"/>
-          <w:sz w:val="28"/>
-          <w:szCs w:val="28"/>
-          <w:lang w:val="en-US"/>
-        </w:rPr>
-      </w:pPr>
-      <w:r>
-        <w:rPr>
-          <w:rFonts w:ascii="Times New Roman" w:hAnsi="Times New Roman" w:cs="Times New Roman"/>
-          <w:sz w:val="28"/>
-          <w:szCs w:val="28"/>
-          <w:lang w:val="en-US"/>
-        </w:rPr>
-        <w:t xml:space="preserve">Peace in Ukraine is very </w:t>
-      </w:r>
-      <w:r>
-        <w:rPr>
-          <w:rFonts w:ascii="Times New Roman" w:hAnsi="Times New Roman" w:cs="Times New Roman"/>
-          <w:b/>
-          <w:sz w:val="28"/>
-          <w:szCs w:val="28"/>
-          <w:lang w:val="en-US"/>
-        </w:rPr>
-        <w:t>………………………</w:t>
-      </w:r>
-      <w:r>
-        <w:rPr>
-          <w:rFonts w:ascii="Times New Roman" w:hAnsi="Times New Roman" w:cs="Times New Roman"/>
-          <w:sz w:val="28"/>
-          <w:szCs w:val="28"/>
-          <w:lang w:val="en-US"/>
-        </w:rPr>
-        <w:t>with a ray of hope that it will soon strengthen</w:t>
+        <w:t>P</w:t>
+      </w:r>
+      <w:r>
+        <w:rPr>
+          <w:rFonts w:ascii="Times New Roman" w:hAnsi="Times New Roman" w:cs="Times New Roman"/>
+          <w:b/>
+          <w:bCs/>
+          <w:sz w:val="28"/>
+          <w:szCs w:val="28"/>
+          <w:lang w:val="en-US"/>
+        </w:rPr>
+        <w:t>eacekeeping</w:t>
+      </w:r>
+      <w:r>
+        <w:rPr>
+          <w:rFonts w:ascii="Times New Roman" w:hAnsi="Times New Roman" w:cs="Times New Roman"/>
+          <w:b/>
+          <w:bCs/>
+          <w:sz w:val="28"/>
+          <w:szCs w:val="28"/>
+          <w:lang w:val="en-US"/>
+        </w:rPr>
+        <w:t>……………………….forces entered Ukrainian area</w:t>
       </w:r>
     </w:p>
     <w:p>
@@ -767,11 +840,155 @@
           <w:szCs w:val="28"/>
           <w:lang w:val="en-US"/>
         </w:rPr>
-        <w:t>US army has conducted  ………………….strikes with ……………………..precision</w:t>
-      </w:r>
-    </w:p>
-    <w:p>
-      <w:pPr>
+        <w:t xml:space="preserve">Bombarding </w:t>
+      </w:r>
+      <w:r>
+        <w:rPr>
+          <w:rFonts w:ascii="Times New Roman" w:hAnsi="Times New Roman" w:cs="Times New Roman"/>
+          <w:b/>
+          <w:bCs/>
+          <w:sz w:val="28"/>
+          <w:szCs w:val="28"/>
+          <w:lang w:val="en-US"/>
+        </w:rPr>
+        <w:t>occurred to be ………………………</w:t>
+      </w:r>
+      <w:r>
+        <w:rPr>
+          <w:rFonts w:ascii="Times New Roman" w:hAnsi="Times New Roman" w:cs="Times New Roman"/>
+          <w:b/>
+          <w:bCs/>
+          <w:sz w:val="28"/>
+          <w:szCs w:val="28"/>
+          <w:lang w:val="en-US"/>
+        </w:rPr>
+        <w:t>as air strikes missed the hot-bed of terrorists</w:t>
+      </w:r>
+    </w:p>
+    <w:p>
+      <w:pPr>
+        <w:pStyle w:val="Akapitzlist"/>
+        <w:numPr>
+          <w:ilvl w:val="0"/>
+          <w:numId w:val="1"/>
+        </w:numPr>
+        <w:rPr>
+          <w:rFonts w:ascii="Times New Roman" w:hAnsi="Times New Roman" w:cs="Times New Roman"/>
+          <w:sz w:val="28"/>
+          <w:szCs w:val="28"/>
+          <w:lang w:val="en-US"/>
+        </w:rPr>
+      </w:pPr>
+      <w:r>
+        <w:rPr>
+          <w:rFonts w:ascii="Times New Roman" w:hAnsi="Times New Roman" w:cs="Times New Roman"/>
+          <w:sz w:val="28"/>
+          <w:szCs w:val="28"/>
+          <w:lang w:val="en-US"/>
+        </w:rPr>
+        <w:t xml:space="preserve">War in Syria and Iraq has taken a heavy </w:t>
+      </w:r>
+      <w:r>
+        <w:rPr>
+          <w:rFonts w:ascii="Times New Roman" w:hAnsi="Times New Roman" w:cs="Times New Roman"/>
+          <w:b/>
+          <w:sz w:val="28"/>
+          <w:szCs w:val="28"/>
+          <w:lang w:val="en-US"/>
+        </w:rPr>
+        <w:t>…</w:t>
+      </w:r>
+      <w:r>
+        <w:rPr>
+          <w:rFonts w:ascii="Times New Roman" w:hAnsi="Times New Roman" w:cs="Times New Roman"/>
+          <w:b/>
+          <w:sz w:val="28"/>
+          <w:szCs w:val="28"/>
+          <w:lang w:val="en-US"/>
+        </w:rPr>
+        <w:t>toll</w:t>
+      </w:r>
+      <w:r>
+        <w:rPr>
+          <w:rFonts w:ascii="Times New Roman" w:hAnsi="Times New Roman" w:cs="Times New Roman"/>
+          <w:b/>
+          <w:sz w:val="28"/>
+          <w:szCs w:val="28"/>
+          <w:lang w:val="en-US"/>
+        </w:rPr>
+        <w:t>……………….</w:t>
+      </w:r>
+    </w:p>
+    <w:p>
+      <w:pPr>
+        <w:pStyle w:val="Akapitzlist"/>
+        <w:numPr>
+          <w:ilvl w:val="0"/>
+          <w:numId w:val="1"/>
+        </w:numPr>
+        <w:rPr>
+          <w:rFonts w:ascii="Times New Roman" w:hAnsi="Times New Roman" w:cs="Times New Roman"/>
+          <w:sz w:val="28"/>
+          <w:szCs w:val="28"/>
+          <w:lang w:val="en-US"/>
+        </w:rPr>
+      </w:pPr>
+      <w:r>
+        <w:rPr>
+          <w:rFonts w:ascii="Times New Roman" w:hAnsi="Times New Roman" w:cs="Times New Roman"/>
+          <w:sz w:val="28"/>
+          <w:szCs w:val="28"/>
+          <w:lang w:val="en-US"/>
+        </w:rPr>
+        <w:t xml:space="preserve">Peace in Ukraine is very </w:t>
+      </w:r>
+      <w:r>
+        <w:rPr>
+          <w:rFonts w:ascii="Times New Roman" w:hAnsi="Times New Roman" w:cs="Times New Roman"/>
+          <w:b/>
+          <w:sz w:val="28"/>
+          <w:szCs w:val="28"/>
+          <w:lang w:val="en-US"/>
+        </w:rPr>
+        <w:t>…</w:t>
+      </w:r>
+      <w:r>
+        <w:rPr>
+          <w:rFonts w:ascii="Times New Roman" w:hAnsi="Times New Roman" w:cs="Times New Roman"/>
+          <w:b/>
+          <w:sz w:val="28"/>
+          <w:szCs w:val="28"/>
+          <w:lang w:val="en-US"/>
+        </w:rPr>
+        <w:t>fragile</w:t>
+      </w:r>
+      <w:r>
+        <w:rPr>
+          <w:rFonts w:ascii="Times New Roman" w:hAnsi="Times New Roman" w:cs="Times New Roman"/>
+          <w:b/>
+          <w:sz w:val="28"/>
+          <w:szCs w:val="28"/>
+          <w:lang w:val="en-US"/>
+        </w:rPr>
+        <w:t>……………………</w:t>
+      </w:r>
+      <w:r>
+        <w:rPr>
+          <w:rFonts w:ascii="Times New Roman" w:hAnsi="Times New Roman" w:cs="Times New Roman"/>
+          <w:sz w:val="28"/>
+          <w:szCs w:val="28"/>
+          <w:lang w:val="en-US"/>
+        </w:rPr>
+        <w:t>with a ray of hope that it will soon strengthen</w:t>
+      </w:r>
+    </w:p>
+    <w:p>
+      <w:pPr>
+        <w:pStyle w:val="Akapitzlist"/>
+        <w:numPr>
+          <w:ilvl w:val="0"/>
+          <w:numId w:val="1"/>
+        </w:numPr>
         <w:autoSpaceDE w:val="0"/>
         <w:autoSpaceDN w:val="0"/>
         <w:adjustRightInd w:val="0"/>
@@ -785,6 +1002,39 @@
           <w:lang w:val="en-US"/>
         </w:rPr>
       </w:pPr>
+      <w:r>
+        <w:rPr>
+          <w:rFonts w:ascii="Times New Roman" w:hAnsi="Times New Roman" w:cs="Times New Roman"/>
+          <w:b/>
+          <w:bCs/>
+          <w:sz w:val="28"/>
+          <w:szCs w:val="28"/>
+          <w:lang w:val="en-US"/>
+        </w:rPr>
+        <w:t>US army has conducted  ………………….strikes with …</w:t>
+      </w:r>
+      <w:r>
+        <w:rPr>
+          <w:rFonts w:ascii="Times New Roman" w:hAnsi="Times New Roman" w:cs="Times New Roman"/>
+          <w:b/>
+          <w:bCs/>
+          <w:sz w:val="28"/>
+          <w:szCs w:val="28"/>
+          <w:lang w:val="en-US"/>
+        </w:rPr>
+        <w:t>pinpoint</w:t>
+      </w:r>
+      <w:r>
+        <w:rPr>
+          <w:rFonts w:ascii="Times New Roman" w:hAnsi="Times New Roman" w:cs="Times New Roman"/>
+          <w:b/>
+          <w:bCs/>
+          <w:sz w:val="28"/>
+          <w:szCs w:val="28"/>
+          <w:lang w:val="en-US"/>
+        </w:rPr>
+        <w:t>…………………..precision</w:t>
+      </w:r>
     </w:p>
     <w:p>
       <w:pPr>
@@ -804,116 +1054,78 @@
     </w:p>
     <w:p>
       <w:pPr>
-        <w:rPr>
-          <w:rFonts w:ascii="Arial" w:hAnsi="Arial" w:cs="Arial"/>
-          <w:sz w:val="28"/>
-          <w:szCs w:val="28"/>
-          <w:lang w:val="en-US"/>
-        </w:rPr>
-      </w:pPr>
-      <w:r>
-        <w:rPr>
-          <w:rFonts w:ascii="Arial" w:hAnsi="Arial" w:cs="Arial"/>
-          <w:sz w:val="28"/>
-          <w:szCs w:val="28"/>
-          <w:lang w:val="en-US"/>
-        </w:rPr>
-        <w:t>War expressions:</w:t>
-      </w:r>
-    </w:p>
-    <w:p>
-      <w:pPr>
-        <w:rPr>
-          <w:rFonts w:ascii="Arial" w:hAnsi="Arial" w:cs="Arial"/>
-          <w:b/>
-          <w:sz w:val="28"/>
-          <w:szCs w:val="28"/>
-          <w:lang w:val="en-US"/>
-        </w:rPr>
-      </w:pPr>
-      <w:r>
-        <w:rPr>
-          <w:rFonts w:ascii="Arial" w:hAnsi="Arial" w:cs="Arial"/>
-          <w:b/>
-          <w:sz w:val="28"/>
-          <w:szCs w:val="28"/>
-          <w:lang w:val="en-US"/>
-        </w:rPr>
-        <w:t>c</w:t>
-      </w:r>
-      <w:r>
-        <w:rPr>
-          <w:rFonts w:ascii="Arial" w:hAnsi="Arial" w:cs="Arial"/>
-          <w:b/>
-          <w:sz w:val="28"/>
-          <w:szCs w:val="28"/>
-          <w:lang w:val="en-US"/>
-        </w:rPr>
-        <w:t>easefire</w:t>
-      </w:r>
-      <w:r>
-        <w:rPr>
-          <w:rFonts w:ascii="Arial" w:hAnsi="Arial" w:cs="Arial"/>
-          <w:b/>
-          <w:sz w:val="28"/>
-          <w:szCs w:val="28"/>
-          <w:lang w:val="en-US"/>
-        </w:rPr>
-        <w:t xml:space="preserve">, peace, come, life, toll, rough, seize, launch, battle, resistance, restore, heated, call, stability, fragile, </w:t>
-      </w:r>
-    </w:p>
-    <w:p>
-      <w:pPr>
         <w:autoSpaceDE w:val="0"/>
         <w:autoSpaceDN w:val="0"/>
         <w:adjustRightInd w:val="0"/>
         <w:spacing w:after="0" w:line="240" w:lineRule="auto"/>
         <w:rPr>
           <w:rFonts w:ascii="Times New Roman" w:hAnsi="Times New Roman" w:cs="Times New Roman"/>
-          <w:sz w:val="28"/>
-          <w:szCs w:val="28"/>
-          <w:lang w:val="en-US"/>
-        </w:rPr>
-      </w:pPr>
-      <w:r>
-        <w:rPr>
-          <w:rFonts w:ascii="Times New Roman" w:hAnsi="Times New Roman" w:cs="Times New Roman"/>
-          <w:sz w:val="28"/>
-          <w:szCs w:val="28"/>
-          <w:lang w:val="en-US"/>
-        </w:rPr>
-        <w:t xml:space="preserve">Although </w:t>
-      </w:r>
-      <w:r>
-        <w:rPr>
-          <w:rFonts w:ascii="Times New Roman" w:hAnsi="Times New Roman" w:cs="Times New Roman"/>
-          <w:b/>
-          <w:bCs/>
-          <w:sz w:val="28"/>
-          <w:szCs w:val="28"/>
-          <w:lang w:val="en-US"/>
-        </w:rPr>
-        <w:t xml:space="preserve">a </w:t>
-      </w:r>
-      <w:r>
-        <w:rPr>
-          <w:rFonts w:ascii="Times New Roman" w:hAnsi="Times New Roman" w:cs="Times New Roman"/>
-          <w:b/>
-          <w:bCs/>
-          <w:sz w:val="28"/>
-          <w:szCs w:val="28"/>
-          <w:lang w:val="en-US"/>
-        </w:rPr>
-        <w:t xml:space="preserve">………………………………….. has been called </w:t>
-      </w:r>
-      <w:r>
-        <w:rPr>
-          <w:rFonts w:ascii="Times New Roman" w:hAnsi="Times New Roman" w:cs="Times New Roman"/>
-          <w:sz w:val="28"/>
-          <w:szCs w:val="28"/>
-          <w:lang w:val="en-US"/>
-        </w:rPr>
-        <w:t>for the duration of the peace</w:t>
+          <w:b/>
+          <w:bCs/>
+          <w:sz w:val="28"/>
+          <w:szCs w:val="28"/>
+          <w:lang w:val="en-US"/>
+        </w:rPr>
+      </w:pPr>
+    </w:p>
+    <w:p>
+      <w:pPr>
+        <w:rPr>
+          <w:rFonts w:ascii="Arial" w:hAnsi="Arial" w:cs="Arial"/>
+          <w:sz w:val="28"/>
+          <w:szCs w:val="28"/>
+          <w:lang w:val="en-US"/>
+        </w:rPr>
+      </w:pPr>
+      <w:r>
+        <w:rPr>
+          <w:rFonts w:ascii="Arial" w:hAnsi="Arial" w:cs="Arial"/>
+          <w:sz w:val="28"/>
+          <w:szCs w:val="28"/>
+          <w:lang w:val="en-US"/>
+        </w:rPr>
+        <w:t>War expressions:</w:t>
+      </w:r>
+    </w:p>
+    <w:p>
+      <w:pPr>
+        <w:rPr>
+          <w:rFonts w:ascii="Arial" w:hAnsi="Arial" w:cs="Arial"/>
+          <w:b/>
+          <w:sz w:val="28"/>
+          <w:szCs w:val="28"/>
+          <w:lang w:val="en-US"/>
+        </w:rPr>
+      </w:pPr>
+      <w:r>
+        <w:rPr>
+          <w:rFonts w:ascii="Arial" w:hAnsi="Arial" w:cs="Arial"/>
+          <w:b/>
+          <w:sz w:val="28"/>
+          <w:szCs w:val="28"/>
+          <w:lang w:val="en-US"/>
+        </w:rPr>
+        <w:t>c</w:t>
+      </w:r>
+      <w:r>
+        <w:rPr>
+          <w:rFonts w:ascii="Arial" w:hAnsi="Arial" w:cs="Arial"/>
+          <w:b/>
+          <w:sz w:val="28"/>
+          <w:szCs w:val="28"/>
+          <w:lang w:val="en-US"/>
+        </w:rPr>
+        <w:t>easefire</w:t>
+      </w:r>
+      <w:r>
+        <w:rPr>
+          <w:rFonts w:ascii="Arial" w:hAnsi="Arial" w:cs="Arial"/>
+          <w:b/>
+          <w:sz w:val="28"/>
+          <w:szCs w:val="28"/>
+          <w:lang w:val="en-US"/>
+        </w:rPr>
+        <w:t xml:space="preserve">, peace, come, life, toll, rough, seize, launch, battle, resistance, restore, heated, call, stability, fragile, </w:t>
       </w:r>
     </w:p>
     <w:p>
@@ -936,130 +1148,60 @@
           <w:szCs w:val="28"/>
           <w:lang w:val="en-US"/>
         </w:rPr>
-        <w:t>negotiations, hopes of its success are not high.</w:t>
-      </w:r>
-    </w:p>
-    <w:p>
-      <w:pPr>
-        <w:rPr>
-          <w:rFonts w:ascii="Times New Roman" w:hAnsi="Times New Roman" w:cs="Times New Roman"/>
-          <w:b/>
-          <w:bCs/>
-          <w:sz w:val="28"/>
-          <w:szCs w:val="28"/>
-          <w:lang w:val="en-US"/>
-        </w:rPr>
-      </w:pPr>
-      <w:r>
-        <w:rPr>
-          <w:rFonts w:ascii="Times New Roman" w:hAnsi="Times New Roman" w:cs="Times New Roman"/>
-          <w:sz w:val="28"/>
-          <w:szCs w:val="28"/>
-          <w:lang w:val="en-US"/>
-        </w:rPr>
-        <w:t xml:space="preserve">At the end of the war, all the countries involved </w:t>
-      </w:r>
-      <w:r>
-        <w:rPr>
-          <w:rFonts w:ascii="Times New Roman" w:hAnsi="Times New Roman" w:cs="Times New Roman"/>
-          <w:b/>
-          <w:bCs/>
-          <w:sz w:val="28"/>
-          <w:szCs w:val="28"/>
-          <w:lang w:val="en-US"/>
-        </w:rPr>
-        <w:t xml:space="preserve">signed a </w:t>
-      </w:r>
-      <w:r>
-        <w:rPr>
-          <w:rFonts w:ascii="Times New Roman" w:hAnsi="Times New Roman" w:cs="Times New Roman"/>
-          <w:b/>
-          <w:bCs/>
-          <w:sz w:val="28"/>
-          <w:szCs w:val="28"/>
-          <w:lang w:val="en-US"/>
-        </w:rPr>
-        <w:t>………………………… treat</w:t>
-      </w:r>
-    </w:p>
-    <w:p>
-      <w:pPr>
-        <w:rPr>
-          <w:rFonts w:ascii="Times New Roman" w:hAnsi="Times New Roman" w:cs="Times New Roman"/>
-          <w:sz w:val="28"/>
-          <w:szCs w:val="28"/>
-          <w:lang w:val="en-US"/>
-        </w:rPr>
-      </w:pPr>
-      <w:r>
-        <w:rPr>
-          <w:rFonts w:ascii="Times New Roman" w:hAnsi="Times New Roman" w:cs="Times New Roman"/>
-          <w:sz w:val="28"/>
-          <w:szCs w:val="28"/>
-          <w:lang w:val="en-US"/>
-        </w:rPr>
-        <w:t xml:space="preserve">Soldiers were sent in to </w:t>
-      </w:r>
-      <w:r>
-        <w:rPr>
-          <w:rFonts w:ascii="Times New Roman" w:hAnsi="Times New Roman" w:cs="Times New Roman"/>
-          <w:b/>
-          <w:bCs/>
-          <w:sz w:val="28"/>
-          <w:szCs w:val="28"/>
-          <w:lang w:val="en-US"/>
-        </w:rPr>
-        <w:t>………………………. order</w:t>
-      </w:r>
-      <w:r>
-        <w:rPr>
-          <w:rFonts w:ascii="Times New Roman" w:hAnsi="Times New Roman" w:cs="Times New Roman"/>
-          <w:b/>
-          <w:bCs/>
-          <w:sz w:val="28"/>
-          <w:szCs w:val="28"/>
-          <w:lang w:val="en-US"/>
-        </w:rPr>
-        <w:t xml:space="preserve">/peace </w:t>
-      </w:r>
-      <w:r>
-        <w:rPr>
-          <w:rFonts w:ascii="Times New Roman" w:hAnsi="Times New Roman" w:cs="Times New Roman"/>
-          <w:b/>
-          <w:bCs/>
-          <w:sz w:val="28"/>
-          <w:szCs w:val="28"/>
-          <w:lang w:val="en-US"/>
-        </w:rPr>
-        <w:t xml:space="preserve"> </w:t>
-      </w:r>
-      <w:r>
-        <w:rPr>
-          <w:rFonts w:ascii="Times New Roman" w:hAnsi="Times New Roman" w:cs="Times New Roman"/>
-          <w:sz w:val="28"/>
-          <w:szCs w:val="28"/>
-          <w:lang w:val="en-US"/>
-        </w:rPr>
-        <w:t>after the uprising</w:t>
-      </w:r>
-    </w:p>
-    <w:p>
-      <w:pPr>
-        <w:rPr>
-          <w:rFonts w:ascii="Times New Roman" w:hAnsi="Times New Roman" w:cs="Times New Roman"/>
-          <w:sz w:val="28"/>
-          <w:szCs w:val="28"/>
-          <w:lang w:val="en-US"/>
-        </w:rPr>
-      </w:pPr>
-      <w:r>
-        <w:rPr>
-          <w:rFonts w:ascii="Times New Roman" w:hAnsi="Times New Roman" w:cs="Times New Roman"/>
-          <w:sz w:val="28"/>
-          <w:szCs w:val="28"/>
-          <w:lang w:val="en-US"/>
-        </w:rPr>
-        <w:t>Ceasefire will …………………..into effect on the first of May</w:t>
+        <w:t xml:space="preserve">Although </w:t>
+      </w:r>
+      <w:r>
+        <w:rPr>
+          <w:rFonts w:ascii="Times New Roman" w:hAnsi="Times New Roman" w:cs="Times New Roman"/>
+          <w:b/>
+          <w:bCs/>
+          <w:sz w:val="28"/>
+          <w:szCs w:val="28"/>
+          <w:lang w:val="en-US"/>
+        </w:rPr>
+        <w:t xml:space="preserve">a </w:t>
+      </w:r>
+      <w:r>
+        <w:rPr>
+          <w:rFonts w:ascii="Times New Roman" w:hAnsi="Times New Roman" w:cs="Times New Roman"/>
+          <w:b/>
+          <w:bCs/>
+          <w:sz w:val="28"/>
+          <w:szCs w:val="28"/>
+          <w:lang w:val="en-US"/>
+        </w:rPr>
+        <w:t>…</w:t>
+      </w:r>
+      <w:r>
+        <w:rPr>
+          <w:rFonts w:ascii="Times New Roman" w:hAnsi="Times New Roman" w:cs="Times New Roman"/>
+          <w:b/>
+          <w:bCs/>
+          <w:sz w:val="28"/>
+          <w:szCs w:val="28"/>
+          <w:lang w:val="en-US"/>
+        </w:rPr>
+        <w:t>ceasefire……………</w:t>
+      </w:r>
+      <w:r>
+        <w:rPr>
+          <w:rFonts w:ascii="Times New Roman" w:hAnsi="Times New Roman" w:cs="Times New Roman"/>
+          <w:b/>
+          <w:bCs/>
+          <w:sz w:val="28"/>
+          <w:szCs w:val="28"/>
+          <w:lang w:val="en-US"/>
+        </w:rPr>
+        <w:t xml:space="preserve">……….. has been called </w:t>
+      </w:r>
+      <w:r>
+        <w:rPr>
+          <w:rFonts w:ascii="Times New Roman" w:hAnsi="Times New Roman" w:cs="Times New Roman"/>
+          <w:sz w:val="28"/>
+          <w:szCs w:val="28"/>
+          <w:lang w:val="en-US"/>
+        </w:rPr>
+        <w:t>for the duration of the peace</w:t>
       </w:r>
     </w:p>
     <w:p>
@@ -1082,27 +1224,203 @@
           <w:szCs w:val="28"/>
           <w:lang w:val="en-US"/>
         </w:rPr>
-        <w:t xml:space="preserve">The police fought a </w:t>
-      </w:r>
-      <w:r>
-        <w:rPr>
-          <w:rFonts w:ascii="Times New Roman" w:hAnsi="Times New Roman" w:cs="Times New Roman"/>
-          <w:b/>
-          <w:bCs/>
-          <w:sz w:val="28"/>
-          <w:szCs w:val="28"/>
-          <w:lang w:val="en-US"/>
-        </w:rPr>
-        <w:t xml:space="preserve">……………………. battle </w:t>
-      </w:r>
-      <w:r>
-        <w:rPr>
-          <w:rFonts w:ascii="Times New Roman" w:hAnsi="Times New Roman" w:cs="Times New Roman"/>
-          <w:sz w:val="28"/>
-          <w:szCs w:val="28"/>
-          <w:lang w:val="en-US"/>
-        </w:rPr>
-        <w:t>with football hooligans in the town centre.</w:t>
+        <w:t>negotiations, hopes of its success are not high.</w:t>
+      </w:r>
+    </w:p>
+    <w:p>
+      <w:pPr>
+        <w:rPr>
+          <w:rFonts w:ascii="Times New Roman" w:hAnsi="Times New Roman" w:cs="Times New Roman"/>
+          <w:b/>
+          <w:bCs/>
+          <w:sz w:val="28"/>
+          <w:szCs w:val="28"/>
+          <w:lang w:val="en-US"/>
+        </w:rPr>
+      </w:pPr>
+      <w:r>
+        <w:rPr>
+          <w:rFonts w:ascii="Times New Roman" w:hAnsi="Times New Roman" w:cs="Times New Roman"/>
+          <w:sz w:val="28"/>
+          <w:szCs w:val="28"/>
+          <w:lang w:val="en-US"/>
+        </w:rPr>
+        <w:t xml:space="preserve">At the end of the war, all the countries involved </w:t>
+      </w:r>
+      <w:r>
+        <w:rPr>
+          <w:rFonts w:ascii="Times New Roman" w:hAnsi="Times New Roman" w:cs="Times New Roman"/>
+          <w:b/>
+          <w:bCs/>
+          <w:sz w:val="28"/>
+          <w:szCs w:val="28"/>
+          <w:lang w:val="en-US"/>
+        </w:rPr>
+        <w:t xml:space="preserve">signed a </w:t>
+      </w:r>
+      <w:r>
+        <w:rPr>
+          <w:rFonts w:ascii="Times New Roman" w:hAnsi="Times New Roman" w:cs="Times New Roman"/>
+          <w:b/>
+          <w:bCs/>
+          <w:sz w:val="28"/>
+          <w:szCs w:val="28"/>
+          <w:lang w:val="en-US"/>
+        </w:rPr>
+        <w:t>…</w:t>
+      </w:r>
+      <w:r>
+        <w:rPr>
+          <w:rFonts w:ascii="Times New Roman" w:hAnsi="Times New Roman" w:cs="Times New Roman"/>
+          <w:b/>
+          <w:bCs/>
+          <w:sz w:val="28"/>
+          <w:szCs w:val="28"/>
+          <w:lang w:val="en-US"/>
+        </w:rPr>
+        <w:t>peace</w:t>
+      </w:r>
+      <w:r>
+        <w:rPr>
+          <w:rFonts w:ascii="Times New Roman" w:hAnsi="Times New Roman" w:cs="Times New Roman"/>
+          <w:b/>
+          <w:bCs/>
+          <w:sz w:val="28"/>
+          <w:szCs w:val="28"/>
+          <w:lang w:val="en-US"/>
+        </w:rPr>
+        <w:t>……</w:t>
+      </w:r>
+      <w:r>
+        <w:rPr>
+          <w:rFonts w:ascii="Times New Roman" w:hAnsi="Times New Roman" w:cs="Times New Roman"/>
+          <w:b/>
+          <w:bCs/>
+          <w:sz w:val="28"/>
+          <w:szCs w:val="28"/>
+          <w:lang w:val="en-US"/>
+        </w:rPr>
+        <w:t>……………… treat</w:t>
+      </w:r>
+    </w:p>
+    <w:p>
+      <w:pPr>
+        <w:rPr>
+          <w:rFonts w:ascii="Times New Roman" w:hAnsi="Times New Roman" w:cs="Times New Roman"/>
+          <w:sz w:val="28"/>
+          <w:szCs w:val="28"/>
+          <w:lang w:val="en-US"/>
+        </w:rPr>
+      </w:pPr>
+      <w:r>
+        <w:rPr>
+          <w:rFonts w:ascii="Times New Roman" w:hAnsi="Times New Roman" w:cs="Times New Roman"/>
+          <w:sz w:val="28"/>
+          <w:szCs w:val="28"/>
+          <w:lang w:val="en-US"/>
+        </w:rPr>
+        <w:t xml:space="preserve">Soldiers were sent in to </w:t>
+      </w:r>
+      <w:r>
+        <w:rPr>
+          <w:rFonts w:ascii="Times New Roman" w:hAnsi="Times New Roman" w:cs="Times New Roman"/>
+          <w:b/>
+          <w:bCs/>
+          <w:sz w:val="28"/>
+          <w:szCs w:val="28"/>
+          <w:lang w:val="en-US"/>
+        </w:rPr>
+        <w:t>…</w:t>
+      </w:r>
+      <w:r>
+        <w:rPr>
+          <w:rFonts w:ascii="Times New Roman" w:hAnsi="Times New Roman" w:cs="Times New Roman"/>
+          <w:b/>
+          <w:bCs/>
+          <w:sz w:val="28"/>
+          <w:szCs w:val="28"/>
+          <w:lang w:val="en-US"/>
+        </w:rPr>
+        <w:t>restore</w:t>
+      </w:r>
+      <w:r>
+        <w:rPr>
+          <w:rFonts w:ascii="Times New Roman" w:hAnsi="Times New Roman" w:cs="Times New Roman"/>
+          <w:b/>
+          <w:bCs/>
+          <w:sz w:val="28"/>
+          <w:szCs w:val="28"/>
+          <w:lang w:val="en-US"/>
+        </w:rPr>
+        <w:t>……………………. order</w:t>
+      </w:r>
+      <w:r>
+        <w:rPr>
+          <w:rFonts w:ascii="Times New Roman" w:hAnsi="Times New Roman" w:cs="Times New Roman"/>
+          <w:b/>
+          <w:bCs/>
+          <w:sz w:val="28"/>
+          <w:szCs w:val="28"/>
+          <w:lang w:val="en-US"/>
+        </w:rPr>
+        <w:t xml:space="preserve">/peace </w:t>
+      </w:r>
+      <w:r>
+        <w:rPr>
+          <w:rFonts w:ascii="Times New Roman" w:hAnsi="Times New Roman" w:cs="Times New Roman"/>
+          <w:b/>
+          <w:bCs/>
+          <w:sz w:val="28"/>
+          <w:szCs w:val="28"/>
+          <w:lang w:val="en-US"/>
+        </w:rPr>
+        <w:t xml:space="preserve"> </w:t>
+      </w:r>
+      <w:r>
+        <w:rPr>
+          <w:rFonts w:ascii="Times New Roman" w:hAnsi="Times New Roman" w:cs="Times New Roman"/>
+          <w:sz w:val="28"/>
+          <w:szCs w:val="28"/>
+          <w:lang w:val="en-US"/>
+        </w:rPr>
+        <w:t>after the uprising</w:t>
+      </w:r>
+    </w:p>
+    <w:p>
+      <w:pPr>
+        <w:rPr>
+          <w:rFonts w:ascii="Times New Roman" w:hAnsi="Times New Roman" w:cs="Times New Roman"/>
+          <w:sz w:val="28"/>
+          <w:szCs w:val="28"/>
+          <w:lang w:val="en-US"/>
+        </w:rPr>
+      </w:pPr>
+      <w:r>
+        <w:rPr>
+          <w:rFonts w:ascii="Times New Roman" w:hAnsi="Times New Roman" w:cs="Times New Roman"/>
+          <w:sz w:val="28"/>
+          <w:szCs w:val="28"/>
+          <w:lang w:val="en-US"/>
+        </w:rPr>
+        <w:t>Ceasefire will …</w:t>
+      </w:r>
+      <w:r>
+        <w:rPr>
+          <w:rFonts w:ascii="Times New Roman" w:hAnsi="Times New Roman" w:cs="Times New Roman"/>
+          <w:sz w:val="28"/>
+          <w:szCs w:val="28"/>
+          <w:lang w:val="en-US"/>
+        </w:rPr>
+        <w:t>come</w:t>
+      </w:r>
+      <w:r>
+        <w:rPr>
+          <w:rFonts w:ascii="Times New Roman" w:hAnsi="Times New Roman" w:cs="Times New Roman"/>
+          <w:sz w:val="28"/>
+          <w:szCs w:val="28"/>
+          <w:lang w:val="en-US"/>
+        </w:rPr>
+        <w:t>………………..into effect on the first of May</w:t>
       </w:r>
     </w:p>
     <w:p>
@@ -1125,107 +1443,60 @@
           <w:szCs w:val="28"/>
           <w:lang w:val="en-US"/>
         </w:rPr>
-        <w:t xml:space="preserve">The people of the village </w:t>
-      </w:r>
-      <w:r>
-        <w:rPr>
-          <w:rFonts w:ascii="Times New Roman" w:hAnsi="Times New Roman" w:cs="Times New Roman"/>
-          <w:b/>
-          <w:bCs/>
-          <w:sz w:val="28"/>
-          <w:szCs w:val="28"/>
-          <w:lang w:val="en-US"/>
-        </w:rPr>
-        <w:t xml:space="preserve">put up </w:t>
-      </w:r>
-      <w:r>
-        <w:rPr>
-          <w:rFonts w:ascii="Times New Roman" w:hAnsi="Times New Roman" w:cs="Times New Roman"/>
-          <w:sz w:val="28"/>
-          <w:szCs w:val="28"/>
-          <w:lang w:val="en-US"/>
-        </w:rPr>
-        <w:t xml:space="preserve">a </w:t>
-      </w:r>
-      <w:r>
-        <w:rPr>
-          <w:rFonts w:ascii="Times New Roman" w:hAnsi="Times New Roman" w:cs="Times New Roman"/>
-          <w:b/>
-          <w:bCs/>
-          <w:sz w:val="28"/>
-          <w:szCs w:val="28"/>
-          <w:lang w:val="en-US"/>
-        </w:rPr>
-        <w:t xml:space="preserve">……………………….. fight </w:t>
-      </w:r>
-      <w:r>
-        <w:rPr>
-          <w:rFonts w:ascii="Times New Roman" w:hAnsi="Times New Roman" w:cs="Times New Roman"/>
-          <w:sz w:val="28"/>
-          <w:szCs w:val="28"/>
-          <w:lang w:val="en-US"/>
-        </w:rPr>
-        <w:t xml:space="preserve">against the construction of </w:t>
-      </w:r>
-      <w:r>
-        <w:rPr>
-          <w:rFonts w:ascii="Times New Roman" w:hAnsi="Times New Roman" w:cs="Times New Roman"/>
-          <w:b/>
-          <w:bCs/>
-          <w:sz w:val="28"/>
-          <w:szCs w:val="28"/>
-          <w:lang w:val="en-US"/>
-        </w:rPr>
-        <w:t xml:space="preserve">the </w:t>
-      </w:r>
-      <w:r>
-        <w:rPr>
-          <w:rFonts w:ascii="Times New Roman" w:hAnsi="Times New Roman" w:cs="Times New Roman"/>
-          <w:sz w:val="28"/>
-          <w:szCs w:val="28"/>
-          <w:lang w:val="en-US"/>
-        </w:rPr>
-        <w:t>new</w:t>
-      </w:r>
-      <w:r>
-        <w:rPr>
-          <w:rFonts w:ascii="Times New Roman" w:hAnsi="Times New Roman" w:cs="Times New Roman"/>
-          <w:sz w:val="28"/>
-          <w:szCs w:val="28"/>
-          <w:lang w:val="en-US"/>
-        </w:rPr>
-        <w:t xml:space="preserve">  </w:t>
-      </w:r>
-      <w:r>
-        <w:rPr>
-          <w:rFonts w:ascii="Times New Roman" w:hAnsi="Times New Roman" w:cs="Times New Roman"/>
-          <w:sz w:val="28"/>
-          <w:szCs w:val="28"/>
-          <w:lang w:val="en-US"/>
-        </w:rPr>
-        <w:t xml:space="preserve">motorway, but finally </w:t>
-      </w:r>
-      <w:r>
-        <w:rPr>
-          <w:rFonts w:ascii="Times New Roman" w:hAnsi="Times New Roman" w:cs="Times New Roman"/>
-          <w:b/>
-          <w:bCs/>
-          <w:sz w:val="28"/>
-          <w:szCs w:val="28"/>
-          <w:lang w:val="en-US"/>
-        </w:rPr>
-        <w:t xml:space="preserve">lost the </w:t>
-      </w:r>
-      <w:r>
-        <w:rPr>
-          <w:rFonts w:ascii="Times New Roman" w:hAnsi="Times New Roman" w:cs="Times New Roman"/>
-          <w:b/>
-          <w:bCs/>
-          <w:sz w:val="28"/>
-          <w:szCs w:val="28"/>
-          <w:lang w:val="en-US"/>
-        </w:rPr>
-        <w:t>……………………………….</w:t>
+        <w:t xml:space="preserve">The police fought a </w:t>
+      </w:r>
+      <w:r>
+        <w:rPr>
+          <w:rFonts w:ascii="Times New Roman" w:hAnsi="Times New Roman" w:cs="Times New Roman"/>
+          <w:b/>
+          <w:bCs/>
+          <w:sz w:val="28"/>
+          <w:szCs w:val="28"/>
+          <w:lang w:val="en-US"/>
+        </w:rPr>
+        <w:t>…</w:t>
+      </w:r>
+      <w:r>
+        <w:rPr>
+          <w:rFonts w:ascii="Times New Roman" w:hAnsi="Times New Roman" w:cs="Times New Roman"/>
+          <w:b/>
+          <w:bCs/>
+          <w:sz w:val="28"/>
+          <w:szCs w:val="28"/>
+          <w:lang w:val="en-US"/>
+        </w:rPr>
+        <w:t>heated</w:t>
+      </w:r>
+      <w:r>
+        <w:rPr>
+          <w:rFonts w:ascii="Times New Roman" w:hAnsi="Times New Roman" w:cs="Times New Roman"/>
+          <w:b/>
+          <w:bCs/>
+          <w:sz w:val="28"/>
+          <w:szCs w:val="28"/>
+          <w:lang w:val="en-US"/>
+        </w:rPr>
+        <w:t>……</w:t>
+      </w:r>
+      <w:r>
+        <w:rPr>
+          <w:rFonts w:ascii="Times New Roman" w:hAnsi="Times New Roman" w:cs="Times New Roman"/>
+          <w:b/>
+          <w:bCs/>
+          <w:sz w:val="28"/>
+          <w:szCs w:val="28"/>
+          <w:lang w:val="en-US"/>
+        </w:rPr>
+        <w:t xml:space="preserve">……. battle </w:t>
+      </w:r>
+      <w:r>
+        <w:rPr>
+          <w:rFonts w:ascii="Times New Roman" w:hAnsi="Times New Roman" w:cs="Times New Roman"/>
+          <w:sz w:val="28"/>
+          <w:szCs w:val="28"/>
+          <w:lang w:val="en-US"/>
+        </w:rPr>
+        <w:t>with football hooligans in the town centre.</w:t>
       </w:r>
     </w:p>
     <w:p>
@@ -1248,66 +1519,211 @@
           <w:szCs w:val="28"/>
           <w:lang w:val="en-US"/>
         </w:rPr>
+        <w:t xml:space="preserve">The people of the village </w:t>
+      </w:r>
+      <w:r>
+        <w:rPr>
+          <w:rFonts w:ascii="Times New Roman" w:hAnsi="Times New Roman" w:cs="Times New Roman"/>
+          <w:b/>
+          <w:bCs/>
+          <w:sz w:val="28"/>
+          <w:szCs w:val="28"/>
+          <w:lang w:val="en-US"/>
+        </w:rPr>
+        <w:t xml:space="preserve">put up </w:t>
+      </w:r>
+      <w:r>
+        <w:rPr>
+          <w:rFonts w:ascii="Times New Roman" w:hAnsi="Times New Roman" w:cs="Times New Roman"/>
+          <w:sz w:val="28"/>
+          <w:szCs w:val="28"/>
+          <w:lang w:val="en-US"/>
+        </w:rPr>
+        <w:t xml:space="preserve">a </w:t>
+      </w:r>
+      <w:r>
+        <w:rPr>
+          <w:rFonts w:ascii="Times New Roman" w:hAnsi="Times New Roman" w:cs="Times New Roman"/>
+          <w:b/>
+          <w:bCs/>
+          <w:sz w:val="28"/>
+          <w:szCs w:val="28"/>
+          <w:lang w:val="en-US"/>
+        </w:rPr>
+        <w:t xml:space="preserve">……………………….. fight </w:t>
+      </w:r>
+      <w:r>
+        <w:rPr>
+          <w:rFonts w:ascii="Times New Roman" w:hAnsi="Times New Roman" w:cs="Times New Roman"/>
+          <w:sz w:val="28"/>
+          <w:szCs w:val="28"/>
+          <w:lang w:val="en-US"/>
+        </w:rPr>
+        <w:t xml:space="preserve">against the construction of </w:t>
+      </w:r>
+      <w:r>
+        <w:rPr>
+          <w:rFonts w:ascii="Times New Roman" w:hAnsi="Times New Roman" w:cs="Times New Roman"/>
+          <w:b/>
+          <w:bCs/>
+          <w:sz w:val="28"/>
+          <w:szCs w:val="28"/>
+          <w:lang w:val="en-US"/>
+        </w:rPr>
+        <w:t xml:space="preserve">the </w:t>
+      </w:r>
+      <w:r>
+        <w:rPr>
+          <w:rFonts w:ascii="Times New Roman" w:hAnsi="Times New Roman" w:cs="Times New Roman"/>
+          <w:sz w:val="28"/>
+          <w:szCs w:val="28"/>
+          <w:lang w:val="en-US"/>
+        </w:rPr>
+        <w:t>new</w:t>
+      </w:r>
+      <w:r>
+        <w:rPr>
+          <w:rFonts w:ascii="Times New Roman" w:hAnsi="Times New Roman" w:cs="Times New Roman"/>
+          <w:sz w:val="28"/>
+          <w:szCs w:val="28"/>
+          <w:lang w:val="en-US"/>
+        </w:rPr>
+        <w:t xml:space="preserve">  </w:t>
+      </w:r>
+      <w:r>
+        <w:rPr>
+          <w:rFonts w:ascii="Times New Roman" w:hAnsi="Times New Roman" w:cs="Times New Roman"/>
+          <w:sz w:val="28"/>
+          <w:szCs w:val="28"/>
+          <w:lang w:val="en-US"/>
+        </w:rPr>
+        <w:t xml:space="preserve">motorway, but finally </w:t>
+      </w:r>
+      <w:r>
+        <w:rPr>
+          <w:rFonts w:ascii="Times New Roman" w:hAnsi="Times New Roman" w:cs="Times New Roman"/>
+          <w:b/>
+          <w:bCs/>
+          <w:sz w:val="28"/>
+          <w:szCs w:val="28"/>
+          <w:lang w:val="en-US"/>
+        </w:rPr>
+        <w:t xml:space="preserve">lost the </w:t>
+      </w:r>
+      <w:r>
+        <w:rPr>
+          <w:rFonts w:ascii="Times New Roman" w:hAnsi="Times New Roman" w:cs="Times New Roman"/>
+          <w:b/>
+          <w:bCs/>
+          <w:sz w:val="28"/>
+          <w:szCs w:val="28"/>
+          <w:lang w:val="en-US"/>
+        </w:rPr>
+        <w:t>……………………………….</w:t>
+      </w:r>
+    </w:p>
+    <w:p>
+      <w:pPr>
+        <w:autoSpaceDE w:val="0"/>
+        <w:autoSpaceDN w:val="0"/>
+        <w:adjustRightInd w:val="0"/>
+        <w:spacing w:after="0" w:line="240" w:lineRule="auto"/>
+        <w:rPr>
+          <w:rFonts w:ascii="Times New Roman" w:hAnsi="Times New Roman" w:cs="Times New Roman"/>
+          <w:sz w:val="28"/>
+          <w:szCs w:val="28"/>
+          <w:lang w:val="en-US"/>
+        </w:rPr>
+      </w:pPr>
+      <w:r>
+        <w:rPr>
+          <w:rFonts w:ascii="Times New Roman" w:hAnsi="Times New Roman" w:cs="Times New Roman"/>
+          <w:sz w:val="28"/>
+          <w:szCs w:val="28"/>
+          <w:lang w:val="en-US"/>
+        </w:rPr>
+        <w:t xml:space="preserve">The bank robbers didn't </w:t>
+      </w:r>
+      <w:r>
+        <w:rPr>
+          <w:rFonts w:ascii="Times New Roman" w:hAnsi="Times New Roman" w:cs="Times New Roman"/>
+          <w:b/>
+          <w:bCs/>
+          <w:sz w:val="28"/>
+          <w:szCs w:val="28"/>
+          <w:lang w:val="en-US"/>
+        </w:rPr>
+        <w:t xml:space="preserve">offer </w:t>
+      </w:r>
+      <w:r>
+        <w:rPr>
+          <w:rFonts w:ascii="Times New Roman" w:hAnsi="Times New Roman" w:cs="Times New Roman"/>
+          <w:sz w:val="28"/>
+          <w:szCs w:val="28"/>
+          <w:lang w:val="en-US"/>
+        </w:rPr>
+        <w:t xml:space="preserve">any </w:t>
+      </w:r>
+      <w:r>
+        <w:rPr>
+          <w:rFonts w:ascii="Times New Roman" w:hAnsi="Times New Roman" w:cs="Times New Roman"/>
+          <w:b/>
+          <w:bCs/>
+          <w:sz w:val="28"/>
+          <w:szCs w:val="28"/>
+          <w:lang w:val="en-US"/>
+        </w:rPr>
+        <w:t>…</w:t>
+      </w:r>
+      <w:r>
+        <w:rPr>
+          <w:rFonts w:ascii="Times New Roman" w:hAnsi="Times New Roman" w:cs="Times New Roman"/>
+          <w:b/>
+          <w:bCs/>
+          <w:sz w:val="28"/>
+          <w:szCs w:val="28"/>
+          <w:lang w:val="en-US"/>
+        </w:rPr>
+        <w:t>resistance……</w:t>
+      </w:r>
+      <w:r>
+        <w:rPr>
+          <w:rFonts w:ascii="Times New Roman" w:hAnsi="Times New Roman" w:cs="Times New Roman"/>
+          <w:b/>
+          <w:bCs/>
+          <w:sz w:val="28"/>
+          <w:szCs w:val="28"/>
+          <w:lang w:val="en-US"/>
+        </w:rPr>
+        <w:t xml:space="preserve">……. </w:t>
+      </w:r>
+      <w:r>
+        <w:rPr>
+          <w:rFonts w:ascii="Times New Roman" w:hAnsi="Times New Roman" w:cs="Times New Roman"/>
+          <w:sz w:val="28"/>
+          <w:szCs w:val="28"/>
+          <w:lang w:val="en-US"/>
+        </w:rPr>
+        <w:t>when the police surrounded them.</w:t>
+      </w:r>
+    </w:p>
+    <w:p>
+      <w:pPr>
+        <w:rPr>
+          <w:rFonts w:ascii="Times New Roman" w:hAnsi="Times New Roman" w:cs="Times New Roman"/>
+          <w:sz w:val="28"/>
+          <w:szCs w:val="28"/>
+          <w:lang w:val="en-US"/>
+        </w:rPr>
+      </w:pPr>
+      <w:r>
+        <w:rPr>
+          <w:rFonts w:ascii="Times New Roman" w:hAnsi="Times New Roman" w:cs="Times New Roman"/>
+          <w:sz w:val="28"/>
+          <w:szCs w:val="28"/>
+          <w:lang w:val="en-US"/>
+        </w:rPr>
         <w:lastRenderedPageBreak/>
-        <w:t xml:space="preserve">The bank robbers didn't </w:t>
-      </w:r>
-      <w:r>
-        <w:rPr>
-          <w:rFonts w:ascii="Times New Roman" w:hAnsi="Times New Roman" w:cs="Times New Roman"/>
-          <w:b/>
-          <w:bCs/>
-          <w:sz w:val="28"/>
-          <w:szCs w:val="28"/>
-          <w:lang w:val="en-US"/>
-        </w:rPr>
-        <w:t xml:space="preserve">offer </w:t>
-      </w:r>
-      <w:r>
-        <w:rPr>
-          <w:rFonts w:ascii="Times New Roman" w:hAnsi="Times New Roman" w:cs="Times New Roman"/>
-          <w:sz w:val="28"/>
-          <w:szCs w:val="28"/>
-          <w:lang w:val="en-US"/>
-        </w:rPr>
-        <w:t xml:space="preserve">any </w:t>
-      </w:r>
-      <w:r>
-        <w:rPr>
-          <w:rFonts w:ascii="Times New Roman" w:hAnsi="Times New Roman" w:cs="Times New Roman"/>
-          <w:b/>
-          <w:bCs/>
-          <w:sz w:val="28"/>
-          <w:szCs w:val="28"/>
-          <w:lang w:val="en-US"/>
-        </w:rPr>
-        <w:t xml:space="preserve">……………………………. </w:t>
-      </w:r>
-      <w:r>
-        <w:rPr>
-          <w:rFonts w:ascii="Times New Roman" w:hAnsi="Times New Roman" w:cs="Times New Roman"/>
-          <w:sz w:val="28"/>
-          <w:szCs w:val="28"/>
-          <w:lang w:val="en-US"/>
-        </w:rPr>
-        <w:t>when the police surrounded them.</w:t>
-      </w:r>
-    </w:p>
-    <w:p>
-      <w:pPr>
-        <w:rPr>
-          <w:rFonts w:ascii="Times New Roman" w:hAnsi="Times New Roman" w:cs="Times New Roman"/>
-          <w:sz w:val="28"/>
-          <w:szCs w:val="28"/>
-          <w:lang w:val="en-US"/>
-        </w:rPr>
-      </w:pPr>
-      <w:r>
-        <w:rPr>
-          <w:rFonts w:ascii="Times New Roman" w:hAnsi="Times New Roman" w:cs="Times New Roman"/>
-          <w:sz w:val="28"/>
-          <w:szCs w:val="28"/>
-          <w:lang w:val="en-US"/>
-        </w:rPr>
         <w:t>The soldier</w:t>
       </w:r>
       <w:r>
@@ -1339,7 +1755,29 @@
           <w:szCs w:val="28"/>
           <w:lang w:val="en-US"/>
         </w:rPr>
-        <w:t xml:space="preserve">……………………………….. </w:t>
+        <w:t>…</w:t>
+      </w:r>
+      <w:r>
+        <w:rPr>
+          <w:rFonts w:ascii="Times New Roman" w:hAnsi="Times New Roman" w:cs="Times New Roman"/>
+          <w:b/>
+          <w:bCs/>
+          <w:sz w:val="28"/>
+          <w:szCs w:val="28"/>
+          <w:lang w:val="en-US"/>
+        </w:rPr>
+        <w:t>life</w:t>
+      </w:r>
+      <w:r>
+        <w:rPr>
+          <w:rFonts w:ascii="Times New Roman" w:hAnsi="Times New Roman" w:cs="Times New Roman"/>
+          <w:b/>
+          <w:bCs/>
+          <w:sz w:val="28"/>
+          <w:szCs w:val="28"/>
+          <w:lang w:val="en-US"/>
+        </w:rPr>
+        <w:t xml:space="preserve">…………………………….. </w:t>
       </w:r>
       <w:r>
         <w:rPr>
@@ -1415,7 +1853,27 @@
           <w:szCs w:val="28"/>
           <w:lang w:val="en-US"/>
         </w:rPr>
-        <w:t>………………………..</w:t>
+        <w:t>…</w:t>
+      </w:r>
+      <w:r>
+        <w:rPr>
+          <w:rFonts w:ascii="Times New Roman" w:hAnsi="Times New Roman" w:cs="Times New Roman"/>
+          <w:b/>
+          <w:sz w:val="28"/>
+          <w:szCs w:val="28"/>
+          <w:lang w:val="en-US"/>
+        </w:rPr>
+        <w:t>launched</w:t>
+      </w:r>
+      <w:r>
+        <w:rPr>
+          <w:rFonts w:ascii="Times New Roman" w:hAnsi="Times New Roman" w:cs="Times New Roman"/>
+          <w:b/>
+          <w:sz w:val="28"/>
+          <w:szCs w:val="28"/>
+          <w:lang w:val="en-US"/>
+        </w:rPr>
+        <w:t>……………………..</w:t>
       </w:r>
       <w:r>
         <w:rPr>
@@ -1453,7 +1911,27 @@
           <w:szCs w:val="28"/>
           <w:lang w:val="en-US"/>
         </w:rPr>
-        <w:t>………………….</w:t>
+        <w:t>…</w:t>
+      </w:r>
+      <w:r>
+        <w:rPr>
+          <w:rFonts w:ascii="Times New Roman" w:hAnsi="Times New Roman" w:cs="Times New Roman"/>
+          <w:b/>
+          <w:sz w:val="28"/>
+          <w:szCs w:val="28"/>
+          <w:lang w:val="en-US"/>
+        </w:rPr>
+        <w:t>toll</w:t>
+      </w:r>
+      <w:r>
+        <w:rPr>
+          <w:rFonts w:ascii="Times New Roman" w:hAnsi="Times New Roman" w:cs="Times New Roman"/>
+          <w:b/>
+          <w:sz w:val="28"/>
+          <w:szCs w:val="28"/>
+          <w:lang w:val="en-US"/>
+        </w:rPr>
+        <w:t>……………….</w:t>
       </w:r>
     </w:p>
     <w:p>
@@ -1482,7 +1960,27 @@
           <w:szCs w:val="28"/>
           <w:lang w:val="en-US"/>
         </w:rPr>
-        <w:t>…………………..</w:t>
+        <w:t>…</w:t>
+      </w:r>
+      <w:r>
+        <w:rPr>
+          <w:rFonts w:ascii="Times New Roman" w:hAnsi="Times New Roman" w:cs="Times New Roman"/>
+          <w:b/>
+          <w:sz w:val="28"/>
+          <w:szCs w:val="28"/>
+          <w:lang w:val="en-US"/>
+        </w:rPr>
+        <w:t>called</w:t>
+      </w:r>
+      <w:r>
+        <w:rPr>
+          <w:rFonts w:ascii="Times New Roman" w:hAnsi="Times New Roman" w:cs="Times New Roman"/>
+          <w:b/>
+          <w:sz w:val="28"/>
+          <w:szCs w:val="28"/>
+          <w:lang w:val="en-US"/>
+        </w:rPr>
+        <w:t>………………..</w:t>
       </w:r>
       <w:r>
         <w:rPr>
@@ -1520,7 +2018,37 @@
           <w:szCs w:val="28"/>
           <w:lang w:val="en-US"/>
         </w:rPr>
-        <w:t>………………………</w:t>
+        <w:t>…</w:t>
+      </w:r>
+      <w:r>
+        <w:rPr>
+          <w:rFonts w:ascii="Times New Roman" w:hAnsi="Times New Roman" w:cs="Times New Roman"/>
+          <w:b/>
+          <w:sz w:val="28"/>
+          <w:szCs w:val="28"/>
+          <w:lang w:val="en-US"/>
+        </w:rPr>
+        <w:t>fragile</w:t>
+      </w:r>
+      <w:r>
+        <w:rPr>
+          <w:rFonts w:ascii="Times New Roman" w:hAnsi="Times New Roman" w:cs="Times New Roman"/>
+          <w:b/>
+          <w:sz w:val="28"/>
+          <w:szCs w:val="28"/>
+          <w:lang w:val="en-US"/>
+        </w:rPr>
+        <w:t>……</w:t>
+      </w:r>
+      <w:r>
+        <w:rPr>
+          <w:rFonts w:ascii="Times New Roman" w:hAnsi="Times New Roman" w:cs="Times New Roman"/>
+          <w:b/>
+          <w:sz w:val="28"/>
+          <w:szCs w:val="28"/>
+          <w:lang w:val="en-US"/>
+        </w:rPr>
+        <w:t>………</w:t>
       </w:r>
       <w:r>
         <w:rPr>
@@ -1548,18 +2076,25 @@
           <w:szCs w:val="28"/>
           <w:lang w:val="en-US"/>
         </w:rPr>
-        <w:t xml:space="preserve">Treaty brought </w:t>
-      </w:r>
-      <w:bookmarkStart w:id="0" w:name="_GoBack"/>
-      <w:bookmarkEnd w:id="0"/>
-      <w:r>
-        <w:rPr>
-          <w:rFonts w:ascii="Times New Roman" w:hAnsi="Times New Roman" w:cs="Times New Roman"/>
-          <w:sz w:val="28"/>
-          <w:szCs w:val="28"/>
-          <w:lang w:val="en-US"/>
-        </w:rPr>
-        <w:t>……………………..in the area</w:t>
+        <w:t>Treaty brought …</w:t>
+      </w:r>
+      <w:r>
+        <w:rPr>
+          <w:rFonts w:ascii="Times New Roman" w:hAnsi="Times New Roman" w:cs="Times New Roman"/>
+          <w:sz w:val="28"/>
+          <w:szCs w:val="28"/>
+          <w:lang w:val="en-US"/>
+        </w:rPr>
+        <w:t>stability</w:t>
+      </w:r>
+      <w:r>
+        <w:rPr>
+          <w:rFonts w:ascii="Times New Roman" w:hAnsi="Times New Roman" w:cs="Times New Roman"/>
+          <w:sz w:val="28"/>
+          <w:szCs w:val="28"/>
+          <w:lang w:val="en-US"/>
+        </w:rPr>
+        <w:t>…………………..in the area</w:t>
       </w:r>
     </w:p>
     <w:p>
@@ -1673,7 +2208,25 @@
           <w:szCs w:val="28"/>
           <w:lang w:val="en-US"/>
         </w:rPr>
-        <w:t>……………………strike</w:t>
+        <w:t>…</w:t>
+      </w:r>
+      <w:r>
+        <w:rPr>
+          <w:rFonts w:ascii="Times New Roman" w:hAnsi="Times New Roman" w:cs="Times New Roman"/>
+          <w:sz w:val="28"/>
+          <w:szCs w:val="28"/>
+          <w:lang w:val="en-US"/>
+        </w:rPr>
+        <w:t>pre-emptive</w:t>
+      </w:r>
+      <w:r>
+        <w:rPr>
+          <w:rFonts w:ascii="Times New Roman" w:hAnsi="Times New Roman" w:cs="Times New Roman"/>
+          <w:sz w:val="28"/>
+          <w:szCs w:val="28"/>
+          <w:lang w:val="en-US"/>
+        </w:rPr>
+        <w:t>…………………strike</w:t>
       </w:r>
     </w:p>
     <w:p>
@@ -1711,102 +2264,210 @@
           <w:szCs w:val="28"/>
           <w:lang w:val="en-US"/>
         </w:rPr>
-        <w:t>……………….Troops</w:t>
-      </w:r>
-    </w:p>
-    <w:p>
-      <w:pPr>
-        <w:rPr>
-          <w:rFonts w:ascii="Times New Roman" w:hAnsi="Times New Roman" w:cs="Times New Roman"/>
-          <w:sz w:val="28"/>
-          <w:szCs w:val="28"/>
-          <w:lang w:val="en-US"/>
-        </w:rPr>
-      </w:pPr>
-      <w:r>
-        <w:rPr>
-          <w:rFonts w:ascii="Times New Roman" w:hAnsi="Times New Roman" w:cs="Times New Roman"/>
-          <w:sz w:val="28"/>
-          <w:szCs w:val="28"/>
-          <w:lang w:val="en-US"/>
-        </w:rPr>
-        <w:t>…………………..blockade</w:t>
-      </w:r>
-    </w:p>
-    <w:p>
-      <w:pPr>
-        <w:rPr>
-          <w:rFonts w:ascii="Times New Roman" w:hAnsi="Times New Roman" w:cs="Times New Roman"/>
-          <w:sz w:val="28"/>
-          <w:szCs w:val="28"/>
-          <w:lang w:val="en-US"/>
-        </w:rPr>
-      </w:pPr>
-      <w:r>
-        <w:rPr>
-          <w:rFonts w:ascii="Times New Roman" w:hAnsi="Times New Roman" w:cs="Times New Roman"/>
-          <w:sz w:val="28"/>
-          <w:szCs w:val="28"/>
-          <w:lang w:val="en-US"/>
-        </w:rPr>
-        <w:t>……………………attack</w:t>
-      </w:r>
-    </w:p>
-    <w:p>
-      <w:pPr>
-        <w:rPr>
-          <w:rFonts w:ascii="Times New Roman" w:hAnsi="Times New Roman" w:cs="Times New Roman"/>
-          <w:sz w:val="28"/>
-          <w:szCs w:val="28"/>
-          <w:lang w:val="en-US"/>
-        </w:rPr>
-      </w:pPr>
-      <w:r>
-        <w:rPr>
-          <w:rFonts w:ascii="Times New Roman" w:hAnsi="Times New Roman" w:cs="Times New Roman"/>
-          <w:sz w:val="28"/>
-          <w:szCs w:val="28"/>
-          <w:lang w:val="en-US"/>
-        </w:rPr>
-        <w:t>………………………troops</w:t>
-      </w:r>
-    </w:p>
-    <w:p>
-      <w:pPr>
-        <w:rPr>
-          <w:rFonts w:ascii="Times New Roman" w:hAnsi="Times New Roman" w:cs="Times New Roman"/>
-          <w:sz w:val="28"/>
-          <w:szCs w:val="28"/>
-          <w:lang w:val="en-US"/>
-        </w:rPr>
-      </w:pPr>
-      <w:r>
-        <w:rPr>
-          <w:rFonts w:ascii="Times New Roman" w:hAnsi="Times New Roman" w:cs="Times New Roman"/>
-          <w:sz w:val="28"/>
-          <w:szCs w:val="28"/>
-          <w:lang w:val="en-US"/>
-        </w:rPr>
-        <w:t>Caught in …………………..</w:t>
-      </w:r>
-    </w:p>
-    <w:p>
-      <w:pPr>
-        <w:rPr>
-          <w:rFonts w:ascii="Times New Roman" w:hAnsi="Times New Roman" w:cs="Times New Roman"/>
-          <w:sz w:val="28"/>
-          <w:szCs w:val="28"/>
-          <w:lang w:val="en-US"/>
-        </w:rPr>
-      </w:pPr>
-      <w:r>
-        <w:rPr>
-          <w:rFonts w:ascii="Times New Roman" w:hAnsi="Times New Roman" w:cs="Times New Roman"/>
-          <w:sz w:val="28"/>
-          <w:szCs w:val="28"/>
-          <w:lang w:val="en-US"/>
-        </w:rPr>
-        <w:t>Eruption of ……………………</w:t>
+        <w:t>…</w:t>
+      </w:r>
+      <w:r>
+        <w:rPr>
+          <w:rFonts w:ascii="Times New Roman" w:hAnsi="Times New Roman" w:cs="Times New Roman"/>
+          <w:sz w:val="28"/>
+          <w:szCs w:val="28"/>
+          <w:lang w:val="en-US"/>
+        </w:rPr>
+        <w:t>withdraw</w:t>
+      </w:r>
+      <w:r>
+        <w:rPr>
+          <w:rFonts w:ascii="Times New Roman" w:hAnsi="Times New Roman" w:cs="Times New Roman"/>
+          <w:sz w:val="28"/>
+          <w:szCs w:val="28"/>
+          <w:lang w:val="en-US"/>
+        </w:rPr>
+        <w:t>…………….Troops</w:t>
+      </w:r>
+    </w:p>
+    <w:p>
+      <w:pPr>
+        <w:rPr>
+          <w:rFonts w:ascii="Times New Roman" w:hAnsi="Times New Roman" w:cs="Times New Roman"/>
+          <w:sz w:val="28"/>
+          <w:szCs w:val="28"/>
+          <w:lang w:val="en-US"/>
+        </w:rPr>
+      </w:pPr>
+      <w:r>
+        <w:rPr>
+          <w:rFonts w:ascii="Times New Roman" w:hAnsi="Times New Roman" w:cs="Times New Roman"/>
+          <w:sz w:val="28"/>
+          <w:szCs w:val="28"/>
+          <w:lang w:val="en-US"/>
+        </w:rPr>
+        <w:t>…</w:t>
+      </w:r>
+      <w:r>
+        <w:rPr>
+          <w:rFonts w:ascii="Times New Roman" w:hAnsi="Times New Roman" w:cs="Times New Roman"/>
+          <w:sz w:val="28"/>
+          <w:szCs w:val="28"/>
+          <w:lang w:val="en-US"/>
+        </w:rPr>
+        <w:t>lift</w:t>
+      </w:r>
+      <w:r>
+        <w:rPr>
+          <w:rFonts w:ascii="Times New Roman" w:hAnsi="Times New Roman" w:cs="Times New Roman"/>
+          <w:sz w:val="28"/>
+          <w:szCs w:val="28"/>
+          <w:lang w:val="en-US"/>
+        </w:rPr>
+        <w:t>………………..blockade</w:t>
+      </w:r>
+    </w:p>
+    <w:p>
+      <w:pPr>
+        <w:rPr>
+          <w:rFonts w:ascii="Times New Roman" w:hAnsi="Times New Roman" w:cs="Times New Roman"/>
+          <w:sz w:val="28"/>
+          <w:szCs w:val="28"/>
+          <w:lang w:val="en-US"/>
+        </w:rPr>
+      </w:pPr>
+      <w:r>
+        <w:rPr>
+          <w:rFonts w:ascii="Times New Roman" w:hAnsi="Times New Roman" w:cs="Times New Roman"/>
+          <w:sz w:val="28"/>
+          <w:szCs w:val="28"/>
+          <w:lang w:val="en-US"/>
+        </w:rPr>
+        <w:t>…</w:t>
+      </w:r>
+      <w:r>
+        <w:rPr>
+          <w:rFonts w:ascii="Times New Roman" w:hAnsi="Times New Roman" w:cs="Times New Roman"/>
+          <w:sz w:val="28"/>
+          <w:szCs w:val="28"/>
+          <w:lang w:val="en-US"/>
+        </w:rPr>
+        <w:t>unprovoked</w:t>
+      </w:r>
+      <w:r>
+        <w:rPr>
+          <w:rFonts w:ascii="Times New Roman" w:hAnsi="Times New Roman" w:cs="Times New Roman"/>
+          <w:sz w:val="28"/>
+          <w:szCs w:val="28"/>
+          <w:lang w:val="en-US"/>
+        </w:rPr>
+        <w:t>…………………attack</w:t>
+      </w:r>
+    </w:p>
+    <w:p>
+      <w:pPr>
+        <w:rPr>
+          <w:rFonts w:ascii="Times New Roman" w:hAnsi="Times New Roman" w:cs="Times New Roman"/>
+          <w:sz w:val="28"/>
+          <w:szCs w:val="28"/>
+          <w:lang w:val="en-US"/>
+        </w:rPr>
+      </w:pPr>
+      <w:r>
+        <w:rPr>
+          <w:rFonts w:ascii="Times New Roman" w:hAnsi="Times New Roman" w:cs="Times New Roman"/>
+          <w:sz w:val="28"/>
+          <w:szCs w:val="28"/>
+          <w:lang w:val="en-US"/>
+        </w:rPr>
+        <w:t>…</w:t>
+      </w:r>
+      <w:r>
+        <w:rPr>
+          <w:rFonts w:ascii="Times New Roman" w:hAnsi="Times New Roman" w:cs="Times New Roman"/>
+          <w:sz w:val="28"/>
+          <w:szCs w:val="28"/>
+          <w:lang w:val="en-US"/>
+        </w:rPr>
+        <w:t>deploy</w:t>
+      </w:r>
+      <w:r>
+        <w:rPr>
+          <w:rFonts w:ascii="Times New Roman" w:hAnsi="Times New Roman" w:cs="Times New Roman"/>
+          <w:sz w:val="28"/>
+          <w:szCs w:val="28"/>
+          <w:lang w:val="en-US"/>
+        </w:rPr>
+        <w:t>……………………troops</w:t>
+      </w:r>
+    </w:p>
+    <w:p>
+      <w:pPr>
+        <w:rPr>
+          <w:rFonts w:ascii="Times New Roman" w:hAnsi="Times New Roman" w:cs="Times New Roman"/>
+          <w:sz w:val="28"/>
+          <w:szCs w:val="28"/>
+          <w:lang w:val="en-US"/>
+        </w:rPr>
+      </w:pPr>
+      <w:r>
+        <w:rPr>
+          <w:rFonts w:ascii="Times New Roman" w:hAnsi="Times New Roman" w:cs="Times New Roman"/>
+          <w:sz w:val="28"/>
+          <w:szCs w:val="28"/>
+          <w:lang w:val="en-US"/>
+        </w:rPr>
+        <w:t>Caught in …</w:t>
+      </w:r>
+      <w:r>
+        <w:rPr>
+          <w:rFonts w:ascii="Times New Roman" w:hAnsi="Times New Roman" w:cs="Times New Roman"/>
+          <w:sz w:val="28"/>
+          <w:szCs w:val="28"/>
+          <w:lang w:val="en-US"/>
+        </w:rPr>
+        <w:t>crossfire</w:t>
+      </w:r>
+      <w:r>
+        <w:rPr>
+          <w:rFonts w:ascii="Times New Roman" w:hAnsi="Times New Roman" w:cs="Times New Roman"/>
+          <w:sz w:val="28"/>
+          <w:szCs w:val="28"/>
+          <w:lang w:val="en-US"/>
+        </w:rPr>
+        <w:t>………………..</w:t>
+      </w:r>
+    </w:p>
+    <w:p>
+      <w:pPr>
+        <w:rPr>
+          <w:rFonts w:ascii="Times New Roman" w:hAnsi="Times New Roman" w:cs="Times New Roman"/>
+          <w:sz w:val="28"/>
+          <w:szCs w:val="28"/>
+          <w:lang w:val="en-US"/>
+        </w:rPr>
+      </w:pPr>
+      <w:r>
+        <w:rPr>
+          <w:rFonts w:ascii="Times New Roman" w:hAnsi="Times New Roman" w:cs="Times New Roman"/>
+          <w:sz w:val="28"/>
+          <w:szCs w:val="28"/>
+          <w:lang w:val="en-US"/>
+        </w:rPr>
+        <w:t>Eruption of …</w:t>
+      </w:r>
+      <w:r>
+        <w:rPr>
+          <w:rFonts w:ascii="Times New Roman" w:hAnsi="Times New Roman" w:cs="Times New Roman"/>
+          <w:sz w:val="28"/>
+          <w:szCs w:val="28"/>
+          <w:lang w:val="en-US"/>
+        </w:rPr>
+        <w:t>violence</w:t>
+      </w:r>
+      <w:r>
+        <w:rPr>
+          <w:rFonts w:ascii="Times New Roman" w:hAnsi="Times New Roman" w:cs="Times New Roman"/>
+          <w:sz w:val="28"/>
+          <w:szCs w:val="28"/>
+          <w:lang w:val="en-US"/>
+        </w:rPr>
+        <w:t>…………………</w:t>
       </w:r>
     </w:p>
     <w:sectPr>

</xml_diff>

<commit_message>
lesson 497 - Thursday
</commit_message>
<xml_diff>
--- a/english_via_skype/solutions/doc/lesson_493_War and peace_edit.docx
+++ b/english_via_skype/solutions/doc/lesson_493_War and peace_edit.docx
@@ -492,7 +492,6 @@
         </w:rPr>
         <w:t xml:space="preserve">, </w:t>
       </w:r>
-      <w:bookmarkStart w:id="0" w:name="_GoBack"/>
       <w:r>
         <w:rPr>
           <w:rFonts w:ascii="Times New Roman" w:hAnsi="Times New Roman" w:cs="Times New Roman"/>
@@ -503,7 +502,6 @@
         </w:rPr>
         <w:t>peacekeeping</w:t>
       </w:r>
-      <w:bookmarkEnd w:id="0"/>
       <w:r>
         <w:rPr>
           <w:rFonts w:ascii="Times New Roman" w:hAnsi="Times New Roman" w:cs="Times New Roman"/>
@@ -646,8 +644,20 @@
           <w:szCs w:val="28"/>
           <w:lang w:val="en-US"/>
         </w:rPr>
+        <w:t>ed</w:t>
+      </w:r>
+      <w:r>
+        <w:rPr>
+          <w:rFonts w:ascii="Times New Roman" w:hAnsi="Times New Roman" w:cs="Times New Roman"/>
+          <w:b/>
+          <w:bCs/>
+          <w:sz w:val="28"/>
+          <w:szCs w:val="28"/>
+          <w:lang w:val="en-US"/>
+        </w:rPr>
         <w:t>……………………their hometowns and …</w:t>
       </w:r>
+      <w:proofErr w:type="spellStart"/>
       <w:r>
         <w:rPr>
           <w:rFonts w:ascii="Times New Roman" w:hAnsi="Times New Roman" w:cs="Times New Roman"/>
@@ -659,6 +669,18 @@
         </w:rPr>
         <w:t>flee</w:t>
       </w:r>
+      <w:r>
+        <w:rPr>
+          <w:rFonts w:ascii="Times New Roman" w:hAnsi="Times New Roman" w:cs="Times New Roman"/>
+          <w:b/>
+          <w:bCs/>
+          <w:sz w:val="28"/>
+          <w:szCs w:val="28"/>
+          <w:lang w:val="en-US"/>
+        </w:rPr>
+        <w:t>d</w:t>
+      </w:r>
+      <w:proofErr w:type="spellEnd"/>
       <w:r>
         <w:rPr>
           <w:rFonts w:ascii="Times New Roman" w:hAnsi="Times New Roman" w:cs="Times New Roman"/>
@@ -700,7 +722,29 @@
           <w:szCs w:val="28"/>
           <w:lang w:val="en-US"/>
         </w:rPr>
-        <w:t>The town was under s……………………..for several hours until  took it over</w:t>
+        <w:t>The town was under s</w:t>
+      </w:r>
+      <w:r>
+        <w:rPr>
+          <w:rFonts w:ascii="Times New Roman" w:hAnsi="Times New Roman" w:cs="Times New Roman"/>
+          <w:b/>
+          <w:bCs/>
+          <w:sz w:val="28"/>
+          <w:szCs w:val="28"/>
+          <w:lang w:val="en-US"/>
+        </w:rPr>
+        <w:t>iege</w:t>
+      </w:r>
+      <w:r>
+        <w:rPr>
+          <w:rFonts w:ascii="Times New Roman" w:hAnsi="Times New Roman" w:cs="Times New Roman"/>
+          <w:b/>
+          <w:bCs/>
+          <w:sz w:val="28"/>
+          <w:szCs w:val="28"/>
+          <w:lang w:val="en-US"/>
+        </w:rPr>
+        <w:t>……………………..for several hours until  took it over</w:t>
       </w:r>
     </w:p>
     <w:p>
@@ -851,7 +895,29 @@
           <w:szCs w:val="28"/>
           <w:lang w:val="en-US"/>
         </w:rPr>
-        <w:t>occurred to be ………………………</w:t>
+        <w:t>occurred to be …</w:t>
+      </w:r>
+      <w:r>
+        <w:rPr>
+          <w:rFonts w:ascii="Times New Roman" w:hAnsi="Times New Roman" w:cs="Times New Roman"/>
+          <w:b/>
+          <w:bCs/>
+          <w:sz w:val="28"/>
+          <w:szCs w:val="28"/>
+          <w:lang w:val="en-US"/>
+        </w:rPr>
+        <w:t>non-surgical</w:t>
+      </w:r>
+      <w:r>
+        <w:rPr>
+          <w:rFonts w:ascii="Times New Roman" w:hAnsi="Times New Roman" w:cs="Times New Roman"/>
+          <w:b/>
+          <w:bCs/>
+          <w:sz w:val="28"/>
+          <w:szCs w:val="28"/>
+          <w:lang w:val="en-US"/>
+        </w:rPr>
+        <w:t>……………………</w:t>
       </w:r>
       <w:r>
         <w:rPr>
@@ -1011,7 +1077,31 @@
           <w:szCs w:val="28"/>
           <w:lang w:val="en-US"/>
         </w:rPr>
-        <w:t>US army has conducted  ………………….strikes with …</w:t>
+        <w:t>US army has conducted  …</w:t>
+      </w:r>
+      <w:r>
+        <w:rPr>
+          <w:rFonts w:ascii="Times New Roman" w:hAnsi="Times New Roman" w:cs="Times New Roman"/>
+          <w:b/>
+          <w:bCs/>
+          <w:sz w:val="28"/>
+          <w:szCs w:val="28"/>
+          <w:lang w:val="en-US"/>
+        </w:rPr>
+        <w:t>surgical</w:t>
+      </w:r>
+      <w:bookmarkStart w:id="0" w:name="_GoBack"/>
+      <w:bookmarkEnd w:id="0"/>
+      <w:r>
+        <w:rPr>
+          <w:rFonts w:ascii="Times New Roman" w:hAnsi="Times New Roman" w:cs="Times New Roman"/>
+          <w:b/>
+          <w:bCs/>
+          <w:sz w:val="28"/>
+          <w:szCs w:val="28"/>
+          <w:lang w:val="en-US"/>
+        </w:rPr>
+        <w:t>……………….strikes with …</w:t>
       </w:r>
       <w:r>
         <w:rPr>

</xml_diff>

<commit_message>
lesson 498 - Monday
</commit_message>
<xml_diff>
--- a/english_via_skype/solutions/doc/lesson_493_War and peace_edit.docx
+++ b/english_via_skype/solutions/doc/lesson_493_War and peace_edit.docx
@@ -1090,8 +1090,6 @@
         </w:rPr>
         <w:t>surgical</w:t>
       </w:r>
-      <w:bookmarkStart w:id="0" w:name="_GoBack"/>
-      <w:bookmarkEnd w:id="0"/>
       <w:r>
         <w:rPr>
           <w:rFonts w:ascii="Times New Roman" w:hAnsi="Times New Roman" w:cs="Times New Roman"/>
@@ -1640,7 +1638,29 @@
           <w:szCs w:val="28"/>
           <w:lang w:val="en-US"/>
         </w:rPr>
-        <w:t xml:space="preserve">……………………….. fight </w:t>
+        <w:t>…</w:t>
+      </w:r>
+      <w:r>
+        <w:rPr>
+          <w:rFonts w:ascii="Times New Roman" w:hAnsi="Times New Roman" w:cs="Times New Roman"/>
+          <w:b/>
+          <w:bCs/>
+          <w:sz w:val="28"/>
+          <w:szCs w:val="28"/>
+          <w:lang w:val="en-US"/>
+        </w:rPr>
+        <w:t>rough</w:t>
+      </w:r>
+      <w:r>
+        <w:rPr>
+          <w:rFonts w:ascii="Times New Roman" w:hAnsi="Times New Roman" w:cs="Times New Roman"/>
+          <w:b/>
+          <w:bCs/>
+          <w:sz w:val="28"/>
+          <w:szCs w:val="28"/>
+          <w:lang w:val="en-US"/>
+        </w:rPr>
+        <w:t xml:space="preserve">…………………….. fight </w:t>
       </w:r>
       <w:r>
         <w:rPr>
@@ -1709,7 +1729,29 @@
           <w:szCs w:val="28"/>
           <w:lang w:val="en-US"/>
         </w:rPr>
-        <w:t>……………………………….</w:t>
+        <w:t>…</w:t>
+      </w:r>
+      <w:r>
+        <w:rPr>
+          <w:rFonts w:ascii="Times New Roman" w:hAnsi="Times New Roman" w:cs="Times New Roman"/>
+          <w:b/>
+          <w:bCs/>
+          <w:sz w:val="28"/>
+          <w:szCs w:val="28"/>
+          <w:lang w:val="en-US"/>
+        </w:rPr>
+        <w:t>battle</w:t>
+      </w:r>
+      <w:r>
+        <w:rPr>
+          <w:rFonts w:ascii="Times New Roman" w:hAnsi="Times New Roman" w:cs="Times New Roman"/>
+          <w:b/>
+          <w:bCs/>
+          <w:sz w:val="28"/>
+          <w:szCs w:val="28"/>
+          <w:lang w:val="en-US"/>
+        </w:rPr>
+        <w:t>…………………………….</w:t>
       </w:r>
     </w:p>
     <w:p>
@@ -1905,7 +1947,29 @@
           <w:szCs w:val="28"/>
           <w:lang w:val="en-US"/>
         </w:rPr>
-        <w:t>………………………..</w:t>
+        <w:t>…</w:t>
+      </w:r>
+      <w:r>
+        <w:rPr>
+          <w:rFonts w:ascii="Times New Roman" w:hAnsi="Times New Roman" w:cs="Times New Roman"/>
+          <w:b/>
+          <w:sz w:val="28"/>
+          <w:szCs w:val="28"/>
+          <w:lang w:val="en-US"/>
+        </w:rPr>
+        <w:t>disrupted</w:t>
+      </w:r>
+      <w:bookmarkStart w:id="0" w:name="_GoBack"/>
+      <w:bookmarkEnd w:id="0"/>
+      <w:r>
+        <w:rPr>
+          <w:rFonts w:ascii="Times New Roman" w:hAnsi="Times New Roman" w:cs="Times New Roman"/>
+          <w:b/>
+          <w:sz w:val="28"/>
+          <w:szCs w:val="28"/>
+          <w:lang w:val="en-US"/>
+        </w:rPr>
+        <w:t>……………………..</w:t>
       </w:r>
       <w:r>
         <w:rPr>

</xml_diff>